<commit_message>
Includede code for every figure
</commit_message>
<xml_diff>
--- a/DOCUMENTS/20220822_hydraulic_prop_sandy_soil_Chile_Riveras_Silva_FINAL_NRM.docx
+++ b/DOCUMENTS/20220822_hydraulic_prop_sandy_soil_Chile_Riveras_Silva_FINAL_NRM.docx
@@ -20273,10 +20273,10 @@
                 <w:noProof/>
               </w:rPr>
               <w:drawing>
-                <wp:inline distT="0" distB="0" distL="0" distR="0" wp14:anchorId="112F5F22" wp14:editId="4A4C1665">
-                  <wp:extent cx="5122545" cy="2557145"/>
+                <wp:inline distT="0" distB="0" distL="0" distR="0" wp14:anchorId="459EE96A" wp14:editId="3F0D73D0">
+                  <wp:extent cx="5119370" cy="2562860"/>
                   <wp:effectExtent l="0" t="0" r="0" b="0"/>
-                  <wp:docPr id="32" name="Picture 32"/>
+                  <wp:docPr id="2" name="Picture 2"/>
                   <wp:cNvGraphicFramePr>
                     <a:graphicFrameLocks xmlns:a="http://schemas.openxmlformats.org/drawingml/2006/main" noChangeAspect="1"/>
                   </wp:cNvGraphicFramePr>
@@ -20284,7 +20284,7 @@
                     <a:graphicData uri="http://schemas.openxmlformats.org/drawingml/2006/picture">
                       <pic:pic xmlns:pic="http://schemas.openxmlformats.org/drawingml/2006/picture">
                         <pic:nvPicPr>
-                          <pic:cNvPr id="0" name="Picture 28"/>
+                          <pic:cNvPr id="0" name="Picture 1"/>
                           <pic:cNvPicPr>
                             <a:picLocks noChangeAspect="1" noChangeArrowheads="1"/>
                           </pic:cNvPicPr>
@@ -20305,7 +20305,7 @@
                         <pic:spPr bwMode="auto">
                           <a:xfrm>
                             <a:off x="0" y="0"/>
-                            <a:ext cx="5122545" cy="2557145"/>
+                            <a:ext cx="5119370" cy="2562860"/>
                           </a:xfrm>
                           <a:prstGeom prst="rect">
                             <a:avLst/>
@@ -20458,7 +20458,14 @@
           <w:szCs w:val="22"/>
           <w:lang w:val="en-US"/>
         </w:rPr>
-        <w:t xml:space="preserve">zone. The legend applies to both figures. </w:t>
+        <w:t>zone. The legend applies to both figures</w:t>
+      </w:r>
+      <w:r>
+        <w:rPr>
+          <w:szCs w:val="22"/>
+          <w:lang w:val="en-US"/>
+        </w:rPr>
+        <w:t>. Note the scale change of the Y axis.</w:t>
       </w:r>
     </w:p>
     <w:p>
@@ -23316,7 +23323,7 @@
           <w:shd w:val="clear" w:color="auto" w:fill="FFFFFF"/>
           <w:lang w:val="en-US"/>
         </w:rPr>
-        <w:t xml:space="preserve">obtained from the extrapolation </w:t>
+        <w:t xml:space="preserve">obtained </w:t>
       </w:r>
       <w:r>
         <w:rPr>
@@ -23324,6 +23331,15 @@
           <w:shd w:val="clear" w:color="auto" w:fill="FFFFFF"/>
           <w:lang w:val="en-US"/>
         </w:rPr>
+        <w:lastRenderedPageBreak/>
+        <w:t xml:space="preserve">from the extrapolation </w:t>
+      </w:r>
+      <w:r>
+        <w:rPr>
+          <w:szCs w:val="22"/>
+          <w:shd w:val="clear" w:color="auto" w:fill="FFFFFF"/>
+          <w:lang w:val="en-US"/>
+        </w:rPr>
         <w:t xml:space="preserve">of </w:t>
       </w:r>
       <w:r>
@@ -23428,16 +23444,7 @@
           <w:shd w:val="clear" w:color="auto" w:fill="FFFFFF"/>
           <w:lang w:val="en-US"/>
         </w:rPr>
-        <w:t xml:space="preserve"> </w:t>
-      </w:r>
-      <w:r>
-        <w:rPr>
-          <w:szCs w:val="22"/>
-          <w:shd w:val="clear" w:color="auto" w:fill="FFFFFF"/>
-          <w:lang w:val="en-US"/>
-        </w:rPr>
-        <w:lastRenderedPageBreak/>
-        <w:t>condition, sta</w:t>
+        <w:t xml:space="preserve"> condition, sta</w:t>
       </w:r>
       <w:r>
         <w:rPr>
@@ -25562,7 +25569,15 @@
           <w:szCs w:val="22"/>
           <w:lang w:val="en-US"/>
         </w:rPr>
-        <w:t xml:space="preserve"> and decreases during the growing season due to the settlement of </w:t>
+        <w:t xml:space="preserve"> and decreases during the </w:t>
+      </w:r>
+      <w:r>
+        <w:rPr>
+          <w:szCs w:val="22"/>
+          <w:lang w:val="en-US"/>
+        </w:rPr>
+        <w:lastRenderedPageBreak/>
+        <w:t xml:space="preserve">growing season due to the settlement of </w:t>
       </w:r>
       <w:r>
         <w:rPr>
@@ -25612,16 +25627,7 @@
           <w:szCs w:val="22"/>
           <w:lang w:val="en-US"/>
         </w:rPr>
-        <w:t xml:space="preserve">(Alletto and Coquet, </w:t>
-      </w:r>
-      <w:r>
-        <w:rPr>
-          <w:noProof/>
-          <w:szCs w:val="22"/>
-          <w:lang w:val="en-US"/>
-        </w:rPr>
-        <w:lastRenderedPageBreak/>
-        <w:t>2009)</w:t>
+        <w:t>(Alletto and Coquet, 2009)</w:t>
       </w:r>
       <w:r>
         <w:rPr>
@@ -27433,7 +27439,6 @@
               <w:rPr>
                 <w:szCs w:val="22"/>
               </w:rPr>
-              <w:lastRenderedPageBreak/>
               <w:t> </w:t>
             </w:r>
           </w:p>
@@ -28697,7 +28702,7 @@
         <w:tblLook w:val="04A0" w:firstRow="1" w:lastRow="0" w:firstColumn="1" w:lastColumn="0" w:noHBand="0" w:noVBand="1"/>
       </w:tblPr>
       <w:tblGrid>
-        <w:gridCol w:w="6924"/>
+        <w:gridCol w:w="8276"/>
       </w:tblGrid>
       <w:tr>
         <w:trPr>
@@ -28715,7 +28720,7 @@
           </w:tcPr>
           <w:p>
             <w:pPr>
-              <w:spacing w:line="360" w:lineRule="auto"/>
+              <w:spacing w:after="0" w:line="360" w:lineRule="auto"/>
               <w:jc w:val="center"/>
               <w:rPr>
                 <w:b/>
@@ -28723,414 +28728,59 @@
                 <w:lang w:val="en-US"/>
               </w:rPr>
             </w:pPr>
-            <w:commentRangeStart w:id="30"/>
             <w:r>
               <w:rPr>
                 <w:noProof/>
-                <w:szCs w:val="22"/>
-                <w:lang w:val="de-DE" w:eastAsia="de-DE"/>
               </w:rPr>
               <w:lastRenderedPageBreak/>
-              <mc:AlternateContent>
-                <mc:Choice Requires="wpg">
-                  <w:drawing>
-                    <wp:inline distT="0" distB="0" distL="0" distR="0" wp14:anchorId="6E488D96" wp14:editId="706CA934">
-                      <wp:extent cx="3909504" cy="2288573"/>
-                      <wp:effectExtent l="0" t="0" r="0" b="0"/>
-                      <wp:docPr id="41" name="Group 8"/>
-                      <wp:cNvGraphicFramePr/>
-                      <a:graphic xmlns:a="http://schemas.openxmlformats.org/drawingml/2006/main">
-                        <a:graphicData uri="http://schemas.microsoft.com/office/word/2010/wordprocessingGroup">
-                          <wpg:wgp>
-                            <wpg:cNvGrpSpPr/>
-                            <wpg:grpSpPr>
-                              <a:xfrm>
-                                <a:off x="0" y="0"/>
-                                <a:ext cx="3909504" cy="2288573"/>
-                                <a:chOff x="-16954" y="0"/>
-                                <a:chExt cx="3909504" cy="2288573"/>
-                              </a:xfrm>
-                            </wpg:grpSpPr>
-                            <pic:pic xmlns:pic="http://schemas.openxmlformats.org/drawingml/2006/picture">
-                              <pic:nvPicPr>
-                                <pic:cNvPr id="42" name="Imagen 15"/>
-                                <pic:cNvPicPr/>
-                              </pic:nvPicPr>
-                              <pic:blipFill rotWithShape="1">
-                                <a:blip r:embed="rId14" cstate="print">
-                                  <a:extLst>
-                                    <a:ext uri="{28A0092B-C50C-407E-A947-70E740481C1C}">
-                                      <a14:useLocalDpi xmlns:a14="http://schemas.microsoft.com/office/drawing/2010/main" val="0"/>
-                                    </a:ext>
-                                  </a:extLst>
-                                </a:blip>
-                                <a:srcRect l="6916" t="10137" r="5959" b="15367"/>
-                                <a:stretch/>
-                              </pic:blipFill>
-                              <pic:spPr bwMode="auto">
-                                <a:xfrm>
-                                  <a:off x="0" y="0"/>
-                                  <a:ext cx="3892550" cy="2288573"/>
-                                </a:xfrm>
-                                <a:prstGeom prst="rect">
-                                  <a:avLst/>
-                                </a:prstGeom>
-                                <a:noFill/>
-                                <a:ln w="9525" cap="flat" cmpd="sng" algn="ctr">
-                                  <a:noFill/>
-                                  <a:prstDash val="solid"/>
-                                  <a:miter lim="800000"/>
-                                  <a:headEnd type="none" w="med" len="med"/>
-                                  <a:tailEnd type="none" w="med" len="med"/>
-                                  <a:extLst>
-                                    <a:ext uri="{C807C97D-BFC1-408E-A445-0C87EB9F89A2}">
-                                      <ask:lineSketchStyleProps xmlns:ask="http://schemas.microsoft.com/office/drawing/2018/sketchyshapes" sd="0">
-                                        <a:custGeom>
-                                          <a:avLst/>
-                                          <a:gdLst/>
-                                          <a:ahLst/>
-                                          <a:cxnLst/>
-                                          <a:rect l="0" t="0" r="0" b="0"/>
-                                          <a:pathLst/>
-                                        </a:custGeom>
-                                        <ask:type/>
-                                      </ask:lineSketchStyleProps>
-                                    </a:ext>
-                                  </a:extLst>
-                                </a:ln>
-                                <a:effectLst/>
-                                <a:extLst>
-                                  <a:ext uri="{53640926-AAD7-44D8-BBD7-CCE9431645EC}">
-                                    <a14:shadowObscured xmlns:a14="http://schemas.microsoft.com/office/drawing/2010/main"/>
-                                  </a:ext>
-                                </a:extLst>
-                              </pic:spPr>
-                            </pic:pic>
-                            <wps:wsp>
-                              <wps:cNvPr id="43" name="TextBox 4"/>
-                              <wps:cNvSpPr txBox="1"/>
-                              <wps:spPr>
-                                <a:xfrm>
-                                  <a:off x="1611313" y="1"/>
-                                  <a:ext cx="1649095" cy="259080"/>
-                                </a:xfrm>
-                                <a:prstGeom prst="rect">
-                                  <a:avLst/>
-                                </a:prstGeom>
-                                <a:solidFill>
-                                  <a:schemeClr val="bg1"/>
-                                </a:solidFill>
-                              </wps:spPr>
-                              <wps:txbx>
-                                <w:txbxContent>
-                                  <w:p>
-                                    <w:pPr>
-                                      <w:pStyle w:val="NormalWeb"/>
-                                      <w:spacing w:before="0" w:beforeAutospacing="0" w:after="0" w:afterAutospacing="0"/>
-                                    </w:pPr>
-                                    <w:r>
-                                      <w:rPr>
-                                        <w:color w:val="000000" w:themeColor="text1"/>
-                                        <w:kern w:val="24"/>
-                                        <w:sz w:val="23"/>
-                                        <w:szCs w:val="23"/>
-                                      </w:rPr>
-                                      <w:t>R index</w:t>
-                                    </w:r>
-                                  </w:p>
-                                </w:txbxContent>
-                              </wps:txbx>
-                              <wps:bodyPr wrap="square" rtlCol="0">
-                                <a:spAutoFit/>
-                              </wps:bodyPr>
-                            </wps:wsp>
-                            <wps:wsp>
-                              <wps:cNvPr id="44" name="TextBox 5"/>
-                              <wps:cNvSpPr txBox="1"/>
-                              <wps:spPr>
-                                <a:xfrm rot="16200000">
-                                  <a:off x="-693229" y="914992"/>
-                                  <a:ext cx="1656080" cy="303530"/>
-                                </a:xfrm>
-                                <a:prstGeom prst="rect">
-                                  <a:avLst/>
-                                </a:prstGeom>
-                                <a:solidFill>
-                                  <a:schemeClr val="bg1"/>
-                                </a:solidFill>
-                              </wps:spPr>
-                              <wps:txbx>
-                                <w:txbxContent>
-                                  <w:p>
-                                    <w:pPr>
-                                      <w:pStyle w:val="NormalWeb"/>
-                                      <w:spacing w:before="0" w:beforeAutospacing="0" w:after="0" w:afterAutospacing="0"/>
-                                    </w:pPr>
-                                    <w:r>
-                                      <w:rPr>
-                                        <w:color w:val="000000" w:themeColor="text1"/>
-                                        <w:kern w:val="24"/>
-                                        <w:sz w:val="23"/>
-                                        <w:szCs w:val="23"/>
-                                      </w:rPr>
-                                      <w:t xml:space="preserve">K (log cm min </w:t>
-                                    </w:r>
-                                    <w:r>
-                                      <w:rPr>
-                                        <w:color w:val="000000" w:themeColor="text1"/>
-                                        <w:kern w:val="24"/>
-                                        <w:position w:val="7"/>
-                                        <w:sz w:val="23"/>
-                                        <w:szCs w:val="23"/>
-                                        <w:vertAlign w:val="superscript"/>
-                                      </w:rPr>
-                                      <w:t>-1</w:t>
-                                    </w:r>
-                                    <w:r>
-                                      <w:rPr>
-                                        <w:color w:val="000000" w:themeColor="text1"/>
-                                        <w:kern w:val="24"/>
-                                        <w:sz w:val="23"/>
-                                        <w:szCs w:val="23"/>
-                                      </w:rPr>
-                                      <w:t>)</w:t>
-                                    </w:r>
-                                  </w:p>
-                                </w:txbxContent>
-                              </wps:txbx>
-                              <wps:bodyPr wrap="square" rtlCol="0">
-                                <a:spAutoFit/>
-                              </wps:bodyPr>
-                            </wps:wsp>
-                            <wps:wsp>
-                              <wps:cNvPr id="45" name="TextBox 6"/>
-                              <wps:cNvSpPr txBox="1"/>
-                              <wps:spPr>
-                                <a:xfrm>
-                                  <a:off x="1262712" y="2019240"/>
-                                  <a:ext cx="697230" cy="259080"/>
-                                </a:xfrm>
-                                <a:prstGeom prst="rect">
-                                  <a:avLst/>
-                                </a:prstGeom>
-                                <a:solidFill>
-                                  <a:schemeClr val="bg1"/>
-                                </a:solidFill>
-                              </wps:spPr>
-                              <wps:txbx>
-                                <w:txbxContent>
-                                  <w:p>
-                                    <w:pPr>
-                                      <w:pStyle w:val="NormalWeb"/>
-                                      <w:spacing w:before="0" w:beforeAutospacing="0" w:after="0" w:afterAutospacing="0"/>
-                                    </w:pPr>
-                                    <w:r>
-                                      <w:rPr>
-                                        <w:color w:val="000000" w:themeColor="text1"/>
-                                        <w:kern w:val="24"/>
-                                        <w:sz w:val="23"/>
-                                        <w:szCs w:val="23"/>
-                                      </w:rPr>
-                                      <w:t>High PR</w:t>
-                                    </w:r>
-                                  </w:p>
-                                </w:txbxContent>
-                              </wps:txbx>
-                              <wps:bodyPr wrap="square" rtlCol="0">
-                                <a:spAutoFit/>
-                              </wps:bodyPr>
-                            </wps:wsp>
-                            <wps:wsp>
-                              <wps:cNvPr id="46" name="TextBox 7"/>
-                              <wps:cNvSpPr txBox="1"/>
-                              <wps:spPr>
-                                <a:xfrm>
-                                  <a:off x="2254389" y="2012762"/>
-                                  <a:ext cx="696595" cy="259080"/>
-                                </a:xfrm>
-                                <a:prstGeom prst="rect">
-                                  <a:avLst/>
-                                </a:prstGeom>
-                                <a:solidFill>
-                                  <a:schemeClr val="bg1"/>
-                                </a:solidFill>
-                              </wps:spPr>
-                              <wps:txbx>
-                                <w:txbxContent>
-                                  <w:p>
-                                    <w:pPr>
-                                      <w:pStyle w:val="NormalWeb"/>
-                                      <w:spacing w:before="0" w:beforeAutospacing="0" w:after="0" w:afterAutospacing="0"/>
-                                    </w:pPr>
-                                    <w:r>
-                                      <w:rPr>
-                                        <w:color w:val="000000" w:themeColor="text1"/>
-                                        <w:kern w:val="24"/>
-                                        <w:sz w:val="23"/>
-                                        <w:szCs w:val="23"/>
-                                      </w:rPr>
-                                      <w:t>Low PR</w:t>
-                                    </w:r>
-                                  </w:p>
-                                </w:txbxContent>
-                              </wps:txbx>
-                              <wps:bodyPr wrap="square" rtlCol="0">
-                                <a:spAutoFit/>
-                              </wps:bodyPr>
-                            </wps:wsp>
-                          </wpg:wgp>
-                        </a:graphicData>
-                      </a:graphic>
-                    </wp:inline>
-                  </w:drawing>
-                </mc:Choice>
-                <mc:Fallback>
-                  <w:pict>
-                    <v:group w14:anchorId="6E488D96" id="Group 8" o:spid="_x0000_s1026" style="width:307.85pt;height:180.2pt;mso-position-horizontal-relative:char;mso-position-vertical-relative:line" coordorigin="-169" coordsize="39095,22885" o:gfxdata="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">
-                      <v:shapetype id="_x0000_t75" coordsize="21600,21600" o:spt="75" o:preferrelative="t" path="m@4@5l@4@11@9@11@9@5xe" filled="f" stroked="f">
-                        <v:stroke joinstyle="miter"/>
-                        <v:formulas>
-                          <v:f eqn="if lineDrawn pixelLineWidth 0"/>
-                          <v:f eqn="sum @0 1 0"/>
-                          <v:f eqn="sum 0 0 @1"/>
-                          <v:f eqn="prod @2 1 2"/>
-                          <v:f eqn="prod @3 21600 pixelWidth"/>
-                          <v:f eqn="prod @3 21600 pixelHeight"/>
-                          <v:f eqn="sum @0 0 1"/>
-                          <v:f eqn="prod @6 1 2"/>
-                          <v:f eqn="prod @7 21600 pixelWidth"/>
-                          <v:f eqn="sum @8 21600 0"/>
-                          <v:f eqn="prod @7 21600 pixelHeight"/>
-                          <v:f eqn="sum @10 21600 0"/>
-                        </v:formulas>
-                        <v:path o:extrusionok="f" gradientshapeok="t" o:connecttype="rect"/>
-                        <o:lock v:ext="edit" aspectratio="t"/>
-                      </v:shapetype>
-                      <v:shape id="Imagen 15" o:spid="_x0000_s1027" type="#_x0000_t75" style="position:absolute;width:38925;height:22885;visibility:visible;mso-wrap-style:square" o:gfxdata="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">
-                        <v:imagedata r:id="rId15" o:title="" croptop="6643f" cropbottom="10071f" cropleft="4532f" cropright="3905f"/>
-                      </v:shape>
-                      <v:shapetype id="_x0000_t202" coordsize="21600,21600" o:spt="202" path="m,l,21600r21600,l21600,xe">
-                        <v:stroke joinstyle="miter"/>
-                        <v:path gradientshapeok="t" o:connecttype="rect"/>
-                      </v:shapetype>
-                      <v:shape id="TextBox 4" o:spid="_x0000_s1028" type="#_x0000_t202" style="position:absolute;left:16113;width:16491;height:2590;visibility:visible;mso-wrap-style:square;v-text-anchor:top" o:gfxdata="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" fillcolor="white [3212]" stroked="f">
-                        <v:textbox style="mso-fit-shape-to-text:t">
-                          <w:txbxContent>
-                            <w:p>
-                              <w:pPr>
-                                <w:pStyle w:val="NormalWeb"/>
-                                <w:spacing w:before="0" w:beforeAutospacing="0" w:after="0" w:afterAutospacing="0"/>
-                              </w:pPr>
-                              <w:r>
-                                <w:rPr>
-                                  <w:color w:val="000000" w:themeColor="text1"/>
-                                  <w:kern w:val="24"/>
-                                  <w:sz w:val="23"/>
-                                  <w:szCs w:val="23"/>
-                                </w:rPr>
-                                <w:t>R index</w:t>
-                              </w:r>
-                            </w:p>
-                          </w:txbxContent>
-                        </v:textbox>
-                      </v:shape>
-                      <v:shape id="TextBox 5" o:spid="_x0000_s1029" type="#_x0000_t202" style="position:absolute;left:-6932;top:9150;width:16560;height:3034;rotation:-90;visibility:visible;mso-wrap-style:square;v-text-anchor:top" o:gfxdata="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" fillcolor="white [3212]" stroked="f">
-                        <v:textbox style="mso-fit-shape-to-text:t">
-                          <w:txbxContent>
-                            <w:p>
-                              <w:pPr>
-                                <w:pStyle w:val="NormalWeb"/>
-                                <w:spacing w:before="0" w:beforeAutospacing="0" w:after="0" w:afterAutospacing="0"/>
-                              </w:pPr>
-                              <w:r>
-                                <w:rPr>
-                                  <w:color w:val="000000" w:themeColor="text1"/>
-                                  <w:kern w:val="24"/>
-                                  <w:sz w:val="23"/>
-                                  <w:szCs w:val="23"/>
-                                </w:rPr>
-                                <w:t xml:space="preserve">K (log cm min </w:t>
-                              </w:r>
-                              <w:r>
-                                <w:rPr>
-                                  <w:color w:val="000000" w:themeColor="text1"/>
-                                  <w:kern w:val="24"/>
-                                  <w:position w:val="7"/>
-                                  <w:sz w:val="23"/>
-                                  <w:szCs w:val="23"/>
-                                  <w:vertAlign w:val="superscript"/>
-                                </w:rPr>
-                                <w:t>-1</w:t>
-                              </w:r>
-                              <w:r>
-                                <w:rPr>
-                                  <w:color w:val="000000" w:themeColor="text1"/>
-                                  <w:kern w:val="24"/>
-                                  <w:sz w:val="23"/>
-                                  <w:szCs w:val="23"/>
-                                </w:rPr>
-                                <w:t>)</w:t>
-                              </w:r>
-                            </w:p>
-                          </w:txbxContent>
-                        </v:textbox>
-                      </v:shape>
-                      <v:shape id="TextBox 6" o:spid="_x0000_s1030" type="#_x0000_t202" style="position:absolute;left:12627;top:20192;width:6972;height:2591;visibility:visible;mso-wrap-style:square;v-text-anchor:top" o:gfxdata="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" fillcolor="white [3212]" stroked="f">
-                        <v:textbox style="mso-fit-shape-to-text:t">
-                          <w:txbxContent>
-                            <w:p>
-                              <w:pPr>
-                                <w:pStyle w:val="NormalWeb"/>
-                                <w:spacing w:before="0" w:beforeAutospacing="0" w:after="0" w:afterAutospacing="0"/>
-                              </w:pPr>
-                              <w:r>
-                                <w:rPr>
-                                  <w:color w:val="000000" w:themeColor="text1"/>
-                                  <w:kern w:val="24"/>
-                                  <w:sz w:val="23"/>
-                                  <w:szCs w:val="23"/>
-                                </w:rPr>
-                                <w:t>High PR</w:t>
-                              </w:r>
-                            </w:p>
-                          </w:txbxContent>
-                        </v:textbox>
-                      </v:shape>
-                      <v:shape id="TextBox 7" o:spid="_x0000_s1031" type="#_x0000_t202" style="position:absolute;left:22543;top:20127;width:6966;height:2591;visibility:visible;mso-wrap-style:square;v-text-anchor:top" o:gfxdata="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" fillcolor="white [3212]" stroked="f">
-                        <v:textbox style="mso-fit-shape-to-text:t">
-                          <w:txbxContent>
-                            <w:p>
-                              <w:pPr>
-                                <w:pStyle w:val="NormalWeb"/>
-                                <w:spacing w:before="0" w:beforeAutospacing="0" w:after="0" w:afterAutospacing="0"/>
-                              </w:pPr>
-                              <w:r>
-                                <w:rPr>
-                                  <w:color w:val="000000" w:themeColor="text1"/>
-                                  <w:kern w:val="24"/>
-                                  <w:sz w:val="23"/>
-                                  <w:szCs w:val="23"/>
-                                </w:rPr>
-                                <w:t>Low PR</w:t>
-                              </w:r>
-                            </w:p>
-                          </w:txbxContent>
-                        </v:textbox>
-                      </v:shape>
-                      <w10:anchorlock/>
-                    </v:group>
-                  </w:pict>
-                </mc:Fallback>
-              </mc:AlternateContent>
-            </w:r>
-            <w:commentRangeEnd w:id="30"/>
-            <w:r>
-              <w:rPr>
-                <w:rStyle w:val="CommentReference"/>
-                <w:rFonts w:eastAsia="Calibri"/>
-                <w:lang w:eastAsia="en-US"/>
-              </w:rPr>
-              <w:commentReference w:id="30"/>
+              <w:drawing>
+                <wp:inline distT="0" distB="0" distL="0" distR="0" wp14:anchorId="15C48EB7" wp14:editId="32977290">
+                  <wp:extent cx="5118100" cy="2559050"/>
+                  <wp:effectExtent l="0" t="0" r="0" b="0"/>
+                  <wp:docPr id="3" name="Picture 3"/>
+                  <wp:cNvGraphicFramePr>
+                    <a:graphicFrameLocks xmlns:a="http://schemas.openxmlformats.org/drawingml/2006/main" noChangeAspect="1"/>
+                  </wp:cNvGraphicFramePr>
+                  <a:graphic xmlns:a="http://schemas.openxmlformats.org/drawingml/2006/main">
+                    <a:graphicData uri="http://schemas.openxmlformats.org/drawingml/2006/picture">
+                      <pic:pic xmlns:pic="http://schemas.openxmlformats.org/drawingml/2006/picture">
+                        <pic:nvPicPr>
+                          <pic:cNvPr id="0" name="Picture 2"/>
+                          <pic:cNvPicPr>
+                            <a:picLocks noChangeAspect="1" noChangeArrowheads="1"/>
+                          </pic:cNvPicPr>
+                        </pic:nvPicPr>
+                        <pic:blipFill>
+                          <a:blip r:embed="rId14" cstate="print">
+                            <a:extLst>
+                              <a:ext uri="{28A0092B-C50C-407E-A947-70E740481C1C}">
+                                <a14:useLocalDpi xmlns:a14="http://schemas.microsoft.com/office/drawing/2010/main" val="0"/>
+                              </a:ext>
+                            </a:extLst>
+                          </a:blip>
+                          <a:srcRect/>
+                          <a:stretch>
+                            <a:fillRect/>
+                          </a:stretch>
+                        </pic:blipFill>
+                        <pic:spPr bwMode="auto">
+                          <a:xfrm>
+                            <a:off x="0" y="0"/>
+                            <a:ext cx="5118100" cy="2559050"/>
+                          </a:xfrm>
+                          <a:prstGeom prst="rect">
+                            <a:avLst/>
+                          </a:prstGeom>
+                          <a:noFill/>
+                          <a:ln>
+                            <a:noFill/>
+                          </a:ln>
+                        </pic:spPr>
+                      </pic:pic>
+                    </a:graphicData>
+                  </a:graphic>
+                </wp:inline>
+              </w:drawing>
             </w:r>
           </w:p>
         </w:tc>
@@ -29174,7 +28824,7 @@
           <w:szCs w:val="22"/>
           <w:lang w:val="en-US"/>
         </w:rPr>
-        <w:t>Hydraulic conductivity (Log K) as a function of the repellency index (R). Significant adjustment to 99%.</w:t>
+        <w:t>Hydraulic conductivity (Log K) as a function of the repellency index (R).</w:t>
       </w:r>
     </w:p>
     <w:p>
@@ -29685,7 +29335,7 @@
         </w:rPr>
         <w:t>degradation processes and improve conditions for maize cultivation, making optimal use of soil and water.</w:t>
       </w:r>
-      <w:bookmarkStart w:id="31" w:name="_Toc438590015"/>
+      <w:bookmarkStart w:id="30" w:name="_Toc438590015"/>
       <w:r>
         <w:rPr>
           <w:szCs w:val="22"/>
@@ -29707,7 +29357,7 @@
           <w:lang w:val="en-GB"/>
         </w:rPr>
       </w:pPr>
-      <w:bookmarkStart w:id="32" w:name="_Hlk52459131"/>
+      <w:bookmarkStart w:id="31" w:name="_Hlk52459131"/>
       <w:r>
         <w:rPr>
           <w:rFonts w:ascii="Times New Roman" w:hAnsi="Times New Roman"/>
@@ -29719,7 +29369,7 @@
         <w:lastRenderedPageBreak/>
         <w:t>C</w:t>
       </w:r>
-      <w:bookmarkEnd w:id="31"/>
+      <w:bookmarkEnd w:id="30"/>
       <w:r>
         <w:rPr>
           <w:rFonts w:ascii="Times New Roman" w:hAnsi="Times New Roman"/>
@@ -29740,8 +29390,8 @@
           <w:lang w:val="en-US"/>
         </w:rPr>
       </w:pPr>
-      <w:bookmarkStart w:id="33" w:name="_Hlk52463006"/>
-      <w:bookmarkEnd w:id="32"/>
+      <w:bookmarkStart w:id="32" w:name="_Hlk52463006"/>
+      <w:bookmarkEnd w:id="31"/>
       <w:r>
         <w:rPr>
           <w:szCs w:val="22"/>
@@ -30348,12 +29998,107 @@
         <w:t xml:space="preserve"> should be addressed in future studies.</w:t>
       </w:r>
     </w:p>
-    <w:bookmarkEnd w:id="33"/>
+    <w:bookmarkEnd w:id="32"/>
     <w:p>
       <w:pPr>
         <w:spacing w:line="360" w:lineRule="auto"/>
         <w:rPr>
           <w:b/>
+          <w:szCs w:val="22"/>
+          <w:lang w:val="en-US"/>
+        </w:rPr>
+      </w:pPr>
+      <w:r>
+        <w:rPr>
+          <w:b/>
+          <w:szCs w:val="22"/>
+          <w:lang w:val="en-US"/>
+        </w:rPr>
+        <w:t>Data Availability</w:t>
+      </w:r>
+    </w:p>
+    <w:p>
+      <w:pPr>
+        <w:spacing w:line="360" w:lineRule="auto"/>
+        <w:jc w:val="both"/>
+        <w:rPr>
+          <w:szCs w:val="22"/>
+          <w:lang w:val="en-US"/>
+        </w:rPr>
+      </w:pPr>
+      <w:r>
+        <w:rPr>
+          <w:szCs w:val="22"/>
+          <w:highlight w:val="yellow"/>
+          <w:lang w:val="en-US"/>
+        </w:rPr>
+        <w:t>The data presented in this study</w:t>
+      </w:r>
+      <w:r>
+        <w:rPr>
+          <w:szCs w:val="22"/>
+          <w:highlight w:val="yellow"/>
+          <w:lang w:val="en-US"/>
+        </w:rPr>
+        <w:t xml:space="preserve"> and the code to reproduce the figures</w:t>
+      </w:r>
+      <w:r>
+        <w:rPr>
+          <w:szCs w:val="22"/>
+          <w:highlight w:val="yellow"/>
+          <w:lang w:val="en-US"/>
+        </w:rPr>
+        <w:t xml:space="preserve"> are openly available in [repository name e.g., </w:t>
+      </w:r>
+      <w:proofErr w:type="spellStart"/>
+      <w:r>
+        <w:rPr>
+          <w:szCs w:val="22"/>
+          <w:highlight w:val="yellow"/>
+          <w:lang w:val="en-US"/>
+        </w:rPr>
+        <w:t>FigShare</w:t>
+      </w:r>
+      <w:proofErr w:type="spellEnd"/>
+      <w:r>
+        <w:rPr>
+          <w:szCs w:val="22"/>
+          <w:highlight w:val="yellow"/>
+          <w:lang w:val="en-US"/>
+        </w:rPr>
+        <w:t>] at [</w:t>
+      </w:r>
+      <w:proofErr w:type="spellStart"/>
+      <w:r>
+        <w:rPr>
+          <w:szCs w:val="22"/>
+          <w:highlight w:val="yellow"/>
+          <w:lang w:val="en-US"/>
+        </w:rPr>
+        <w:t>doi</w:t>
+      </w:r>
+      <w:proofErr w:type="spellEnd"/>
+      <w:r>
+        <w:rPr>
+          <w:szCs w:val="22"/>
+          <w:highlight w:val="yellow"/>
+          <w:lang w:val="en-US"/>
+        </w:rPr>
+        <w:t>], reference number [reference number].</w:t>
+      </w:r>
+      <w:r>
+        <w:rPr>
+          <w:szCs w:val="22"/>
+          <w:lang w:val="en-US"/>
+        </w:rPr>
+        <w:t xml:space="preserve"> </w:t>
+      </w:r>
+    </w:p>
+    <w:p>
+      <w:pPr>
+        <w:spacing w:line="360" w:lineRule="auto"/>
+        <w:jc w:val="both"/>
+        <w:rPr>
           <w:szCs w:val="22"/>
           <w:lang w:val="en-US"/>
         </w:rPr>
@@ -30391,7 +30136,6 @@
           <w:szCs w:val="22"/>
           <w:lang w:val="en-US"/>
         </w:rPr>
-        <w:lastRenderedPageBreak/>
         <w:t xml:space="preserve">The authors thank the </w:t>
       </w:r>
       <w:proofErr w:type="spellStart"/>
@@ -30601,7 +30345,7 @@
           <w:lang w:val="en-US"/>
         </w:rPr>
       </w:pPr>
-      <w:bookmarkStart w:id="34" w:name="_Hlk52459138"/>
+      <w:bookmarkStart w:id="33" w:name="_Hlk52459138"/>
       <w:r>
         <w:rPr>
           <w:rFonts w:ascii="Times New Roman" w:hAnsi="Times New Roman"/>
@@ -30624,7 +30368,7 @@
         <w:t>eferences</w:t>
       </w:r>
     </w:p>
-    <w:bookmarkEnd w:id="34"/>
+    <w:bookmarkEnd w:id="33"/>
     <w:p>
       <w:pPr>
         <w:pStyle w:val="EndNoteBibliography"/>
@@ -31877,10 +31621,10 @@
       </w:r>
     </w:p>
     <w:sectPr>
-      <w:footerReference w:type="even" r:id="rId20"/>
-      <w:footerReference w:type="default" r:id="rId21"/>
-      <w:headerReference w:type="first" r:id="rId22"/>
-      <w:footerReference w:type="first" r:id="rId23"/>
+      <w:footerReference w:type="even" r:id="rId15"/>
+      <w:footerReference w:type="default" r:id="rId16"/>
+      <w:headerReference w:type="first" r:id="rId17"/>
+      <w:footerReference w:type="first" r:id="rId18"/>
       <w:type w:val="continuous"/>
       <w:pgSz w:w="12240" w:h="15840" w:code="1"/>
       <w:pgMar w:top="1418" w:right="1418" w:bottom="1418" w:left="1418" w:header="737" w:footer="1208" w:gutter="0"/>
@@ -31891,45 +31635,6 @@
     </w:sectPr>
   </w:body>
 </w:document>
-</file>
-
-<file path=word/comments.xml><?xml version="1.0" encoding="utf-8"?>
-<w:comments xmlns:wpc="http://schemas.microsoft.com/office/word/2010/wordprocessingCanvas" xmlns:cx="http://schemas.microsoft.com/office/drawing/2014/chartex" xmlns:cx1="http://schemas.microsoft.com/office/drawing/2015/9/8/chartex" xmlns:cx2="http://schemas.microsoft.com/office/drawing/2015/10/21/chartex" xmlns:cx3="http://schemas.microsoft.com/office/drawing/2016/5/9/chartex" xmlns:cx4="http://schemas.microsoft.com/office/drawing/2016/5/10/chartex" xmlns:cx5="http://schemas.microsoft.com/office/drawing/2016/5/11/chartex" xmlns:cx6="http://schemas.microsoft.com/office/drawing/2016/5/12/chartex" xmlns:cx7="http://schemas.microsoft.com/office/drawing/2016/5/13/chartex" xmlns:cx8="http://schemas.microsoft.com/office/drawing/2016/5/14/chartex" xmlns:mc="http://schemas.openxmlformats.org/markup-compatibility/2006" xmlns:aink="http://schemas.microsoft.com/office/drawing/2016/ink" xmlns:am3d="http://schemas.microsoft.com/office/drawing/2017/model3d" xmlns:o="urn:schemas-microsoft-com:office:office" xmlns:oel="http://schemas.microsoft.com/office/2019/extlst" xmlns:r="http://schemas.openxmlformats.org/officeDocument/2006/relationships" xmlns:m="http://schemas.openxmlformats.org/officeDocument/2006/math" xmlns:v="urn:schemas-microsoft-com:vml" xmlns:wp14="http://schemas.microsoft.com/office/word/2010/wordprocessingDrawing" xmlns:wp="http://schemas.openxmlformats.org/drawingml/2006/wordprocessingDrawing" xmlns:w10="urn:schemas-microsoft-com:office:word" xmlns:w="http://schemas.openxmlformats.org/wordprocessingml/2006/main" xmlns:w14="http://schemas.microsoft.com/office/word/2010/wordml" xmlns:w15="http://schemas.microsoft.com/office/word/2012/wordml" xmlns:w16cex="http://schemas.microsoft.com/office/word/2018/wordml/cex" xmlns:w16cid="http://schemas.microsoft.com/office/word/2016/wordml/cid" xmlns:w16="http://schemas.microsoft.com/office/word/2018/wordml" xmlns:w16sdtdh="http://schemas.microsoft.com/office/word/2020/wordml/sdtdatahash" xmlns:w16se="http://schemas.microsoft.com/office/word/2015/wordml/symex" xmlns:wpg="http://schemas.microsoft.com/office/word/2010/wordprocessingGroup" xmlns:wpi="http://schemas.microsoft.com/office/word/2010/wordprocessingInk" xmlns:wne="http://schemas.microsoft.com/office/word/2006/wordml" xmlns:wps="http://schemas.microsoft.com/office/word/2010/wordprocessingShape" mc:Ignorable="w14 w15 w16se w16cid w16 w16cex w16sdtdh wp14">
-  <w:comment w:id="30" w:author="Nicolás Riveras Muñoz" w:date="2022-08-22T00:15:00Z" w:initials="NRM">
-    <w:p>
-      <w:pPr>
-        <w:pStyle w:val="CommentText"/>
-      </w:pPr>
-      <w:r>
-        <w:rPr>
-          <w:rStyle w:val="CommentReference"/>
-        </w:rPr>
-        <w:annotationRef/>
-      </w:r>
-      <w:r>
-        <w:t>Check for the Ks data (values seems to be different) some are ok, others are not</w:t>
-      </w:r>
-    </w:p>
-  </w:comment>
-</w:comments>
-</file>
-
-<file path=word/commentsExtended.xml><?xml version="1.0" encoding="utf-8"?>
-<w15:commentsEx xmlns:wpc="http://schemas.microsoft.com/office/word/2010/wordprocessingCanvas" xmlns:cx="http://schemas.microsoft.com/office/drawing/2014/chartex" xmlns:cx1="http://schemas.microsoft.com/office/drawing/2015/9/8/chartex" xmlns:cx2="http://schemas.microsoft.com/office/drawing/2015/10/21/chartex" xmlns:cx3="http://schemas.microsoft.com/office/drawing/2016/5/9/chartex" xmlns:cx4="http://schemas.microsoft.com/office/drawing/2016/5/10/chartex" xmlns:cx5="http://schemas.microsoft.com/office/drawing/2016/5/11/chartex" xmlns:cx6="http://schemas.microsoft.com/office/drawing/2016/5/12/chartex" xmlns:cx7="http://schemas.microsoft.com/office/drawing/2016/5/13/chartex" xmlns:cx8="http://schemas.microsoft.com/office/drawing/2016/5/14/chartex" xmlns:mc="http://schemas.openxmlformats.org/markup-compatibility/2006" xmlns:aink="http://schemas.microsoft.com/office/drawing/2016/ink" xmlns:am3d="http://schemas.microsoft.com/office/drawing/2017/model3d" xmlns:o="urn:schemas-microsoft-com:office:office" xmlns:oel="http://schemas.microsoft.com/office/2019/extlst" xmlns:r="http://schemas.openxmlformats.org/officeDocument/2006/relationships" xmlns:m="http://schemas.openxmlformats.org/officeDocument/2006/math" xmlns:v="urn:schemas-microsoft-com:vml" xmlns:wp14="http://schemas.microsoft.com/office/word/2010/wordprocessingDrawing" xmlns:wp="http://schemas.openxmlformats.org/drawingml/2006/wordprocessingDrawing" xmlns:w10="urn:schemas-microsoft-com:office:word" xmlns:w="http://schemas.openxmlformats.org/wordprocessingml/2006/main" xmlns:w14="http://schemas.microsoft.com/office/word/2010/wordml" xmlns:w15="http://schemas.microsoft.com/office/word/2012/wordml" xmlns:w16cex="http://schemas.microsoft.com/office/word/2018/wordml/cex" xmlns:w16cid="http://schemas.microsoft.com/office/word/2016/wordml/cid" xmlns:w16="http://schemas.microsoft.com/office/word/2018/wordml" xmlns:w16sdtdh="http://schemas.microsoft.com/office/word/2020/wordml/sdtdatahash" xmlns:w16se="http://schemas.microsoft.com/office/word/2015/wordml/symex" xmlns:wpg="http://schemas.microsoft.com/office/word/2010/wordprocessingGroup" xmlns:wpi="http://schemas.microsoft.com/office/word/2010/wordprocessingInk" xmlns:wne="http://schemas.microsoft.com/office/word/2006/wordml" xmlns:wps="http://schemas.microsoft.com/office/word/2010/wordprocessingShape" mc:Ignorable="w14 w15 w16se w16cid w16 w16cex w16sdtdh wp14">
-  <w15:commentEx w15:paraId="5B10E3EF" w15:done="0"/>
-</w15:commentsEx>
-</file>
-
-<file path=word/commentsExtensible.xml><?xml version="1.0" encoding="utf-8"?>
-<w16cex:commentsExtensible xmlns:wpc="http://schemas.microsoft.com/office/word/2010/wordprocessingCanvas" xmlns:cx="http://schemas.microsoft.com/office/drawing/2014/chartex" xmlns:cx1="http://schemas.microsoft.com/office/drawing/2015/9/8/chartex" xmlns:cx2="http://schemas.microsoft.com/office/drawing/2015/10/21/chartex" xmlns:cx3="http://schemas.microsoft.com/office/drawing/2016/5/9/chartex" xmlns:cx4="http://schemas.microsoft.com/office/drawing/2016/5/10/chartex" xmlns:cx5="http://schemas.microsoft.com/office/drawing/2016/5/11/chartex" xmlns:cx6="http://schemas.microsoft.com/office/drawing/2016/5/12/chartex" xmlns:cx7="http://schemas.microsoft.com/office/drawing/2016/5/13/chartex" xmlns:cx8="http://schemas.microsoft.com/office/drawing/2016/5/14/chartex" xmlns:mc="http://schemas.openxmlformats.org/markup-compatibility/2006" xmlns:aink="http://schemas.microsoft.com/office/drawing/2016/ink" xmlns:am3d="http://schemas.microsoft.com/office/drawing/2017/model3d" xmlns:o="urn:schemas-microsoft-com:office:office" xmlns:oel="http://schemas.microsoft.com/office/2019/extlst" xmlns:r="http://schemas.openxmlformats.org/officeDocument/2006/relationships" xmlns:m="http://schemas.openxmlformats.org/officeDocument/2006/math" xmlns:v="urn:schemas-microsoft-com:vml" xmlns:wp14="http://schemas.microsoft.com/office/word/2010/wordprocessingDrawing" xmlns:wp="http://schemas.openxmlformats.org/drawingml/2006/wordprocessingDrawing" xmlns:w10="urn:schemas-microsoft-com:office:word" xmlns:w="http://schemas.openxmlformats.org/wordprocessingml/2006/main" xmlns:w14="http://schemas.microsoft.com/office/word/2010/wordml" xmlns:w15="http://schemas.microsoft.com/office/word/2012/wordml" xmlns:w16cex="http://schemas.microsoft.com/office/word/2018/wordml/cex" xmlns:w16cid="http://schemas.microsoft.com/office/word/2016/wordml/cid" xmlns:w16="http://schemas.microsoft.com/office/word/2018/wordml" xmlns:w16sdtdh="http://schemas.microsoft.com/office/word/2020/wordml/sdtdatahash" xmlns:w16se="http://schemas.microsoft.com/office/word/2015/wordml/symex" xmlns:wpg="http://schemas.microsoft.com/office/word/2010/wordprocessingGroup" xmlns:wpi="http://schemas.microsoft.com/office/word/2010/wordprocessingInk" xmlns:wne="http://schemas.microsoft.com/office/word/2006/wordml" xmlns:wps="http://schemas.microsoft.com/office/word/2010/wordprocessingShape" mc:Ignorable="w14 w15 w16se w16cid w16 w16cex w16sdtdh wp14">
-  <w16cex:commentExtensible w16cex:durableId="26AD4907" w16cex:dateUtc="2022-08-21T22:15:00Z"/>
-</w16cex:commentsExtensible>
-</file>
-
-<file path=word/commentsIds.xml><?xml version="1.0" encoding="utf-8"?>
-<w16cid:commentsIds xmlns:wpc="http://schemas.microsoft.com/office/word/2010/wordprocessingCanvas" xmlns:cx="http://schemas.microsoft.com/office/drawing/2014/chartex" xmlns:cx1="http://schemas.microsoft.com/office/drawing/2015/9/8/chartex" xmlns:cx2="http://schemas.microsoft.com/office/drawing/2015/10/21/chartex" xmlns:cx3="http://schemas.microsoft.com/office/drawing/2016/5/9/chartex" xmlns:cx4="http://schemas.microsoft.com/office/drawing/2016/5/10/chartex" xmlns:cx5="http://schemas.microsoft.com/office/drawing/2016/5/11/chartex" xmlns:cx6="http://schemas.microsoft.com/office/drawing/2016/5/12/chartex" xmlns:cx7="http://schemas.microsoft.com/office/drawing/2016/5/13/chartex" xmlns:cx8="http://schemas.microsoft.com/office/drawing/2016/5/14/chartex" xmlns:mc="http://schemas.openxmlformats.org/markup-compatibility/2006" xmlns:aink="http://schemas.microsoft.com/office/drawing/2016/ink" xmlns:am3d="http://schemas.microsoft.com/office/drawing/2017/model3d" xmlns:o="urn:schemas-microsoft-com:office:office" xmlns:oel="http://schemas.microsoft.com/office/2019/extlst" xmlns:r="http://schemas.openxmlformats.org/officeDocument/2006/relationships" xmlns:m="http://schemas.openxmlformats.org/officeDocument/2006/math" xmlns:v="urn:schemas-microsoft-com:vml" xmlns:wp14="http://schemas.microsoft.com/office/word/2010/wordprocessingDrawing" xmlns:wp="http://schemas.openxmlformats.org/drawingml/2006/wordprocessingDrawing" xmlns:w10="urn:schemas-microsoft-com:office:word" xmlns:w="http://schemas.openxmlformats.org/wordprocessingml/2006/main" xmlns:w14="http://schemas.microsoft.com/office/word/2010/wordml" xmlns:w15="http://schemas.microsoft.com/office/word/2012/wordml" xmlns:w16cex="http://schemas.microsoft.com/office/word/2018/wordml/cex" xmlns:w16cid="http://schemas.microsoft.com/office/word/2016/wordml/cid" xmlns:w16="http://schemas.microsoft.com/office/word/2018/wordml" xmlns:w16sdtdh="http://schemas.microsoft.com/office/word/2020/wordml/sdtdatahash" xmlns:w16se="http://schemas.microsoft.com/office/word/2015/wordml/symex" xmlns:wpg="http://schemas.microsoft.com/office/word/2010/wordprocessingGroup" xmlns:wpi="http://schemas.microsoft.com/office/word/2010/wordprocessingInk" xmlns:wne="http://schemas.microsoft.com/office/word/2006/wordml" xmlns:wps="http://schemas.microsoft.com/office/word/2010/wordprocessingShape" mc:Ignorable="w14 w15 w16se w16cid w16 w16cex w16sdtdh wp14">
-  <w16cid:commentId w16cid:paraId="5B10E3EF" w16cid:durableId="26AD4907"/>
-</w16cid:commentsIds>
 </file>
 
 <file path=word/endnotes.xml><?xml version="1.0" encoding="utf-8"?>
@@ -34015,14 +33720,6 @@
 </w:numbering>
 </file>
 
-<file path=word/people.xml><?xml version="1.0" encoding="utf-8"?>
-<w15:people xmlns:wpc="http://schemas.microsoft.com/office/word/2010/wordprocessingCanvas" xmlns:cx="http://schemas.microsoft.com/office/drawing/2014/chartex" xmlns:cx1="http://schemas.microsoft.com/office/drawing/2015/9/8/chartex" xmlns:cx2="http://schemas.microsoft.com/office/drawing/2015/10/21/chartex" xmlns:cx3="http://schemas.microsoft.com/office/drawing/2016/5/9/chartex" xmlns:cx4="http://schemas.microsoft.com/office/drawing/2016/5/10/chartex" xmlns:cx5="http://schemas.microsoft.com/office/drawing/2016/5/11/chartex" xmlns:cx6="http://schemas.microsoft.com/office/drawing/2016/5/12/chartex" xmlns:cx7="http://schemas.microsoft.com/office/drawing/2016/5/13/chartex" xmlns:cx8="http://schemas.microsoft.com/office/drawing/2016/5/14/chartex" xmlns:mc="http://schemas.openxmlformats.org/markup-compatibility/2006" xmlns:aink="http://schemas.microsoft.com/office/drawing/2016/ink" xmlns:am3d="http://schemas.microsoft.com/office/drawing/2017/model3d" xmlns:o="urn:schemas-microsoft-com:office:office" xmlns:oel="http://schemas.microsoft.com/office/2019/extlst" xmlns:r="http://schemas.openxmlformats.org/officeDocument/2006/relationships" xmlns:m="http://schemas.openxmlformats.org/officeDocument/2006/math" xmlns:v="urn:schemas-microsoft-com:vml" xmlns:wp14="http://schemas.microsoft.com/office/word/2010/wordprocessingDrawing" xmlns:wp="http://schemas.openxmlformats.org/drawingml/2006/wordprocessingDrawing" xmlns:w10="urn:schemas-microsoft-com:office:word" xmlns:w="http://schemas.openxmlformats.org/wordprocessingml/2006/main" xmlns:w14="http://schemas.microsoft.com/office/word/2010/wordml" xmlns:w15="http://schemas.microsoft.com/office/word/2012/wordml" xmlns:w16cex="http://schemas.microsoft.com/office/word/2018/wordml/cex" xmlns:w16cid="http://schemas.microsoft.com/office/word/2016/wordml/cid" xmlns:w16="http://schemas.microsoft.com/office/word/2018/wordml" xmlns:w16sdtdh="http://schemas.microsoft.com/office/word/2020/wordml/sdtdatahash" xmlns:w16se="http://schemas.microsoft.com/office/word/2015/wordml/symex" xmlns:wpg="http://schemas.microsoft.com/office/word/2010/wordprocessingGroup" xmlns:wpi="http://schemas.microsoft.com/office/word/2010/wordprocessingInk" xmlns:wne="http://schemas.microsoft.com/office/word/2006/wordml" xmlns:wps="http://schemas.microsoft.com/office/word/2010/wordprocessingShape" mc:Ignorable="w14 w15 w16se w16cid w16 w16cex w16sdtdh wp14">
-  <w15:person w15:author="Nicolás Riveras Muñoz">
-    <w15:presenceInfo w15:providerId="Windows Live" w15:userId="0d90a8455261cb27"/>
-  </w15:person>
-</w15:people>
-</file>
-
 <file path=word/styles.xml><?xml version="1.0" encoding="utf-8"?>
 <w:styles xmlns:mc="http://schemas.openxmlformats.org/markup-compatibility/2006" xmlns:r="http://schemas.openxmlformats.org/officeDocument/2006/relationships" xmlns:w="http://schemas.openxmlformats.org/wordprocessingml/2006/main" xmlns:w14="http://schemas.microsoft.com/office/word/2010/wordml" xmlns:w15="http://schemas.microsoft.com/office/word/2012/wordml" xmlns:w16cex="http://schemas.microsoft.com/office/word/2018/wordml/cex" xmlns:w16cid="http://schemas.microsoft.com/office/word/2016/wordml/cid" xmlns:w16="http://schemas.microsoft.com/office/word/2018/wordml" xmlns:w16sdtdh="http://schemas.microsoft.com/office/word/2020/wordml/sdtdatahash" xmlns:w16se="http://schemas.microsoft.com/office/word/2015/wordml/symex" mc:Ignorable="w14 w15 w16se w16cid w16 w16cex w16sdtdh">
   <w:docDefaults>
@@ -34138,6 +33835,7 @@
     <w:lsdException w:name="HTML Sample" w:semiHidden="1" w:unhideWhenUsed="1"/>
     <w:lsdException w:name="HTML Typewriter" w:semiHidden="1" w:unhideWhenUsed="1"/>
     <w:lsdException w:name="HTML Variable" w:semiHidden="1" w:unhideWhenUsed="1"/>
+    <w:lsdException w:name="Normal Table" w:semiHidden="1" w:unhideWhenUsed="1"/>
     <w:lsdException w:name="annotation subject" w:semiHidden="1" w:unhideWhenUsed="1"/>
     <w:lsdException w:name="No List" w:semiHidden="1" w:uiPriority="99" w:unhideWhenUsed="1"/>
     <w:lsdException w:name="Outline List 1" w:semiHidden="1" w:unhideWhenUsed="1"/>
@@ -34184,8 +33882,10 @@
     <w:lsdException w:name="Table Subtle 2" w:semiHidden="1" w:unhideWhenUsed="1"/>
     <w:lsdException w:name="Table Web 1" w:semiHidden="1" w:unhideWhenUsed="1"/>
     <w:lsdException w:name="Table Web 2" w:semiHidden="1" w:unhideWhenUsed="1"/>
+    <w:lsdException w:name="Table Web 3" w:semiHidden="1" w:unhideWhenUsed="1"/>
     <w:lsdException w:name="Balloon Text" w:semiHidden="1" w:unhideWhenUsed="1"/>
     <w:lsdException w:name="Table Grid" w:locked="1"/>
+    <w:lsdException w:name="Table Theme" w:semiHidden="1" w:unhideWhenUsed="1"/>
     <w:lsdException w:name="Placeholder Text" w:semiHidden="1" w:uiPriority="99"/>
     <w:lsdException w:name="No Spacing" w:uiPriority="1" w:qFormat="1"/>
     <w:lsdException w:name="Light Shading" w:uiPriority="60"/>

</xml_diff>

<commit_message>
DOI added for data repository
</commit_message>
<xml_diff>
--- a/DOCUMENTS/20220822_hydraulic_prop_sandy_soil_Chile_Riveras_Silva_FINAL_NRM.docx
+++ b/DOCUMENTS/20220822_hydraulic_prop_sandy_soil_Chile_Riveras_Silva_FINAL_NRM.docx
@@ -30029,32 +30029,14 @@
       <w:r>
         <w:rPr>
           <w:szCs w:val="22"/>
-          <w:highlight w:val="yellow"/>
-          <w:lang w:val="en-US"/>
-        </w:rPr>
-        <w:t>The data presented in this study</w:t>
-      </w:r>
-      <w:r>
-        <w:rPr>
-          <w:szCs w:val="22"/>
-          <w:highlight w:val="yellow"/>
-          <w:lang w:val="en-US"/>
-        </w:rPr>
-        <w:t xml:space="preserve"> and the code to reproduce the figures</w:t>
-      </w:r>
-      <w:r>
-        <w:rPr>
-          <w:szCs w:val="22"/>
-          <w:highlight w:val="yellow"/>
-          <w:lang w:val="en-US"/>
-        </w:rPr>
-        <w:t xml:space="preserve"> are openly available in [repository name e.g., </w:t>
+          <w:lang w:val="en-US"/>
+        </w:rPr>
+        <w:t xml:space="preserve">The data presented in this study and the code to reproduce the figures are openly available in </w:t>
       </w:r>
       <w:proofErr w:type="spellStart"/>
       <w:r>
         <w:rPr>
           <w:szCs w:val="22"/>
-          <w:highlight w:val="yellow"/>
           <w:lang w:val="en-US"/>
         </w:rPr>
         <w:t>FigShare</w:t>
@@ -30063,35 +30045,36 @@
       <w:r>
         <w:rPr>
           <w:szCs w:val="22"/>
-          <w:highlight w:val="yellow"/>
-          <w:lang w:val="en-US"/>
-        </w:rPr>
-        <w:t>] at [</w:t>
-      </w:r>
-      <w:proofErr w:type="spellStart"/>
-      <w:r>
-        <w:rPr>
-          <w:szCs w:val="22"/>
-          <w:highlight w:val="yellow"/>
-          <w:lang w:val="en-US"/>
-        </w:rPr>
-        <w:t>doi</w:t>
-      </w:r>
-      <w:proofErr w:type="spellEnd"/>
-      <w:r>
-        <w:rPr>
-          <w:szCs w:val="22"/>
-          <w:highlight w:val="yellow"/>
-          <w:lang w:val="en-US"/>
-        </w:rPr>
-        <w:t>], reference number [reference number].</w:t>
-      </w:r>
-      <w:r>
-        <w:rPr>
-          <w:szCs w:val="22"/>
-          <w:lang w:val="en-US"/>
-        </w:rPr>
-        <w:t xml:space="preserve"> </w:t>
+          <w:lang w:val="en-US"/>
+        </w:rPr>
+        <w:t xml:space="preserve"> at </w:t>
+      </w:r>
+      <w:r>
+        <w:rPr>
+          <w:lang w:val="en-US"/>
+        </w:rPr>
+        <w:t>https://doi.org/</w:t>
+      </w:r>
+      <w:r>
+        <w:rPr>
+          <w:szCs w:val="22"/>
+          <w:lang w:val="en-US"/>
+        </w:rPr>
+        <w:t xml:space="preserve">, reference number </w:t>
+      </w:r>
+      <w:r>
+        <w:rPr>
+          <w:szCs w:val="22"/>
+          <w:lang w:val="en-US"/>
+        </w:rPr>
+        <w:t>10.6084/m9.figshare.20533005</w:t>
+      </w:r>
+      <w:r>
+        <w:rPr>
+          <w:szCs w:val="22"/>
+          <w:lang w:val="en-US"/>
+        </w:rPr>
+        <w:t>.</w:t>
       </w:r>
     </w:p>
     <w:p>

</xml_diff>